<commit_message>
Added comments explaining parts of code
</commit_message>
<xml_diff>
--- a/room_reservation/7420 S1 2025 Assignment 1 v3 - in template (2).docx
+++ b/room_reservation/7420 S1 2025 Assignment 1 v3 - in template (2).docx
@@ -2258,6 +2258,7 @@
         <w:jc w:val="both"/>
         <w:rPr>
           <w:rFonts w:asciiTheme="minorHAnsi" w:hAnsiTheme="minorHAnsi" w:cstheme="minorHAnsi"/>
+          <w:highlight w:val="yellow"/>
           <w:lang w:val="en-US"/>
         </w:rPr>
       </w:pPr>
@@ -2266,16 +2267,10 @@
           <w:rFonts w:asciiTheme="minorHAnsi" w:hAnsiTheme="minorHAnsi" w:cstheme="minorHAnsi"/>
           <w:b/>
           <w:bCs/>
+          <w:highlight w:val="yellow"/>
           <w:lang w:val="en-US"/>
         </w:rPr>
         <w:t>Manage Reservations</w:t>
-      </w:r>
-      <w:r>
-        <w:rPr>
-          <w:rFonts w:asciiTheme="minorHAnsi" w:hAnsiTheme="minorHAnsi" w:cstheme="minorHAnsi"/>
-          <w:lang w:val="en-US"/>
-        </w:rPr>
-        <w:t xml:space="preserve">: </w:t>
       </w:r>
       <w:r>
         <w:rPr>
@@ -2283,14 +2278,7 @@
           <w:highlight w:val="yellow"/>
           <w:lang w:val="en-US"/>
         </w:rPr>
-        <w:t>Users can view</w:t>
-      </w:r>
-      <w:r>
-        <w:rPr>
-          <w:rFonts w:asciiTheme="minorHAnsi" w:hAnsiTheme="minorHAnsi" w:cstheme="minorHAnsi"/>
-          <w:lang w:val="en-US"/>
-        </w:rPr>
-        <w:t>, edit, or cancel their existing reservations.</w:t>
+        <w:t>: Users can view, edit, or cancel their existing reservations.</w:t>
       </w:r>
     </w:p>
     <w:p>
@@ -2317,16 +2305,25 @@
           <w:rFonts w:asciiTheme="minorHAnsi" w:hAnsiTheme="minorHAnsi" w:cstheme="minorHAnsi"/>
           <w:b/>
           <w:bCs/>
+          <w:highlight w:val="yellow"/>
           <w:lang w:val="en-US"/>
         </w:rPr>
         <w:t>User Authentication</w:t>
+      </w:r>
+      <w:r>
+        <w:rPr>
+          <w:rFonts w:asciiTheme="minorHAnsi" w:hAnsiTheme="minorHAnsi" w:cstheme="minorHAnsi"/>
+          <w:highlight w:val="yellow"/>
+          <w:lang w:val="en-US"/>
+        </w:rPr>
+        <w:t>:</w:t>
       </w:r>
       <w:r>
         <w:rPr>
           <w:rFonts w:asciiTheme="minorHAnsi" w:hAnsiTheme="minorHAnsi" w:cstheme="minorHAnsi"/>
           <w:lang w:val="en-US"/>
         </w:rPr>
-        <w:t xml:space="preserve">: </w:t>
+        <w:t xml:space="preserve"> </w:t>
       </w:r>
       <w:r>
         <w:rPr>

</xml_diff>

<commit_message>
Fixed all reservations list for admin taking it to the django site
it now directs to the actual admin_reservation.html file.
</commit_message>
<xml_diff>
--- a/room_reservation/7420 S1 2025 Assignment 1 v3 - in template (2).docx
+++ b/room_reservation/7420 S1 2025 Assignment 1 v3 - in template (2).docx
@@ -2444,12 +2444,14 @@
         <w:jc w:val="both"/>
         <w:rPr>
           <w:rFonts w:asciiTheme="minorHAnsi" w:hAnsiTheme="minorHAnsi" w:cstheme="minorHAnsi"/>
+          <w:highlight w:val="yellow"/>
           <w:lang w:val="en-US"/>
         </w:rPr>
       </w:pPr>
       <w:r>
         <w:rPr>
           <w:rFonts w:asciiTheme="minorHAnsi" w:hAnsiTheme="minorHAnsi" w:cstheme="minorHAnsi"/>
+          <w:highlight w:val="yellow"/>
           <w:lang w:val="en-US"/>
         </w:rPr>
         <w:t>Reserve for Users: Make reservations on behalf of users.</w:t>
@@ -11738,7 +11740,7 @@
       <w:lvlText w:val="%1.%2"/>
       <w:lvlJc w:val="left"/>
       <w:pPr>
-        <w:ind w:left="1080" w:hanging="360"/>
+        <w:ind w:left="5746" w:hanging="360"/>
       </w:pPr>
       <w:rPr>
         <w:rFonts w:hint="default"/>

</xml_diff>

<commit_message>
Updated admin buttons Reserve for user and View reservations
</commit_message>
<xml_diff>
--- a/room_reservation/7420 S1 2025 Assignment 1 v3 - in template (2).docx
+++ b/room_reservation/7420 S1 2025 Assignment 1 v3 - in template (2).docx
@@ -1907,29 +1907,7 @@
           <w:lang w:eastAsia="en-NZ"/>
         </w:rPr>
         <w:lastRenderedPageBreak/>
-        <w:t xml:space="preserve">If you submit the report and </w:t>
-      </w:r>
-      <w:proofErr w:type="gramStart"/>
-      <w:r>
-        <w:rPr>
-          <w:rFonts w:asciiTheme="minorHAnsi" w:eastAsia="Times New Roman" w:hAnsiTheme="minorHAnsi" w:cstheme="minorHAnsi"/>
-          <w:b/>
-          <w:bCs/>
-          <w:color w:val="0070C0"/>
-          <w:lang w:eastAsia="en-NZ"/>
-        </w:rPr>
-        <w:t>code</w:t>
-      </w:r>
-      <w:proofErr w:type="gramEnd"/>
-      <w:r>
-        <w:rPr>
-          <w:rFonts w:asciiTheme="minorHAnsi" w:eastAsia="Times New Roman" w:hAnsiTheme="minorHAnsi" w:cstheme="minorHAnsi"/>
-          <w:b/>
-          <w:bCs/>
-          <w:color w:val="0070C0"/>
-          <w:lang w:eastAsia="en-NZ"/>
-        </w:rPr>
-        <w:t xml:space="preserve"> </w:t>
+        <w:t xml:space="preserve">If you submit the report and code </w:t>
       </w:r>
       <w:r>
         <w:rPr>
@@ -2479,9 +2457,17 @@
       <w:r>
         <w:rPr>
           <w:rFonts w:asciiTheme="minorHAnsi" w:hAnsiTheme="minorHAnsi" w:cstheme="minorHAnsi"/>
+          <w:highlight w:val="yellow"/>
           <w:lang w:val="en-US"/>
         </w:rPr>
-        <w:t>Cancel User Reservations: Cancel reservations made by users.</w:t>
+        <w:t>Cancel User Reservations: Cancel reservations made by users</w:t>
+      </w:r>
+      <w:r>
+        <w:rPr>
+          <w:rFonts w:asciiTheme="minorHAnsi" w:hAnsiTheme="minorHAnsi" w:cstheme="minorHAnsi"/>
+          <w:lang w:val="en-US"/>
+        </w:rPr>
+        <w:t>.</w:t>
       </w:r>
     </w:p>
     <w:p>
@@ -2506,6 +2492,7 @@
       <w:r>
         <w:rPr>
           <w:rFonts w:asciiTheme="minorHAnsi" w:hAnsiTheme="minorHAnsi" w:cstheme="minorHAnsi"/>
+          <w:highlight w:val="yellow"/>
           <w:lang w:val="en-US"/>
         </w:rPr>
         <w:t>View All Reservations: Oversee all reservations in the system.</w:t>
@@ -3541,20 +3528,8 @@
                                 <w:color w:val="000000"/>
                                 <w:lang w:val="en-US" w:eastAsia="en-NZ"/>
                               </w:rPr>
-                              <w:t xml:space="preserve">Task 2: Web Development                                                                                      </w:t>
+                              <w:t>Task 2: Web Development                                                                                         [</w:t>
                             </w:r>
-                            <w:proofErr w:type="gramStart"/>
-                            <w:r>
-                              <w:rPr>
-                                <w:rFonts w:asciiTheme="minorHAnsi" w:hAnsiTheme="minorHAnsi" w:cstheme="minorBidi"/>
-                                <w:b/>
-                                <w:bCs/>
-                                <w:color w:val="000000"/>
-                                <w:lang w:val="en-US" w:eastAsia="en-NZ"/>
-                              </w:rPr>
-                              <w:t xml:space="preserve">   [</w:t>
-                            </w:r>
-                            <w:proofErr w:type="gramEnd"/>
                             <w:r>
                               <w:rPr>
                                 <w:rFonts w:asciiTheme="minorHAnsi" w:hAnsiTheme="minorHAnsi" w:cstheme="minorBidi"/>

</xml_diff>

<commit_message>
Added templates for password reset
</commit_message>
<xml_diff>
--- a/room_reservation/7420 S1 2025 Assignment 1 v3 - in template (2).docx
+++ b/room_reservation/7420 S1 2025 Assignment 1 v3 - in template (2).docx
@@ -1907,29 +1907,7 @@
           <w:lang w:eastAsia="en-NZ"/>
         </w:rPr>
         <w:lastRenderedPageBreak/>
-        <w:t xml:space="preserve">If you submit the report and </w:t>
-      </w:r>
-      <w:proofErr w:type="gramStart"/>
-      <w:r>
-        <w:rPr>
-          <w:rFonts w:asciiTheme="minorHAnsi" w:eastAsia="Times New Roman" w:hAnsiTheme="minorHAnsi" w:cstheme="minorHAnsi"/>
-          <w:b/>
-          <w:bCs/>
-          <w:color w:val="0070C0"/>
-          <w:lang w:eastAsia="en-NZ"/>
-        </w:rPr>
-        <w:t>code</w:t>
-      </w:r>
-      <w:proofErr w:type="gramEnd"/>
-      <w:r>
-        <w:rPr>
-          <w:rFonts w:asciiTheme="minorHAnsi" w:eastAsia="Times New Roman" w:hAnsiTheme="minorHAnsi" w:cstheme="minorHAnsi"/>
-          <w:b/>
-          <w:bCs/>
-          <w:color w:val="0070C0"/>
-          <w:lang w:eastAsia="en-NZ"/>
-        </w:rPr>
-        <w:t xml:space="preserve"> </w:t>
+        <w:t xml:space="preserve">If you submit the report and code </w:t>
       </w:r>
       <w:r>
         <w:rPr>
@@ -2479,9 +2457,17 @@
       <w:r>
         <w:rPr>
           <w:rFonts w:asciiTheme="minorHAnsi" w:hAnsiTheme="minorHAnsi" w:cstheme="minorHAnsi"/>
+          <w:highlight w:val="yellow"/>
           <w:lang w:val="en-US"/>
         </w:rPr>
-        <w:t>Cancel User Reservations: Cancel reservations made by users.</w:t>
+        <w:t>Cancel User Reservations: Cancel reservations made by users</w:t>
+      </w:r>
+      <w:r>
+        <w:rPr>
+          <w:rFonts w:asciiTheme="minorHAnsi" w:hAnsiTheme="minorHAnsi" w:cstheme="minorHAnsi"/>
+          <w:lang w:val="en-US"/>
+        </w:rPr>
+        <w:t>.</w:t>
       </w:r>
     </w:p>
     <w:p>
@@ -2506,6 +2492,7 @@
       <w:r>
         <w:rPr>
           <w:rFonts w:asciiTheme="minorHAnsi" w:hAnsiTheme="minorHAnsi" w:cstheme="minorHAnsi"/>
+          <w:highlight w:val="yellow"/>
           <w:lang w:val="en-US"/>
         </w:rPr>
         <w:t>View All Reservations: Oversee all reservations in the system.</w:t>
@@ -3541,20 +3528,8 @@
                                 <w:color w:val="000000"/>
                                 <w:lang w:val="en-US" w:eastAsia="en-NZ"/>
                               </w:rPr>
-                              <w:t xml:space="preserve">Task 2: Web Development                                                                                      </w:t>
+                              <w:t>Task 2: Web Development                                                                                         [</w:t>
                             </w:r>
-                            <w:proofErr w:type="gramStart"/>
-                            <w:r>
-                              <w:rPr>
-                                <w:rFonts w:asciiTheme="minorHAnsi" w:hAnsiTheme="minorHAnsi" w:cstheme="minorBidi"/>
-                                <w:b/>
-                                <w:bCs/>
-                                <w:color w:val="000000"/>
-                                <w:lang w:val="en-US" w:eastAsia="en-NZ"/>
-                              </w:rPr>
-                              <w:t xml:space="preserve">   [</w:t>
-                            </w:r>
-                            <w:proofErr w:type="gramEnd"/>
                             <w:r>
                               <w:rPr>
                                 <w:rFonts w:asciiTheme="minorHAnsi" w:hAnsiTheme="minorHAnsi" w:cstheme="minorBidi"/>

</xml_diff>

<commit_message>
update edit_user.html and started implementing email notifications
</commit_message>
<xml_diff>
--- a/room_reservation/7420 S1 2025 Assignment 1 v3 - in template (2).docx
+++ b/room_reservation/7420 S1 2025 Assignment 1 v3 - in template (2).docx
@@ -2373,14 +2373,14 @@
           <w:highlight w:val="yellow"/>
           <w:lang w:val="en-US"/>
         </w:rPr>
-        <w:t>Add</w:t>
+        <w:t>Add,</w:t>
       </w:r>
       <w:r>
         <w:rPr>
           <w:rFonts w:asciiTheme="minorHAnsi" w:hAnsiTheme="minorHAnsi" w:cstheme="minorHAnsi"/>
           <w:lang w:val="en-US"/>
         </w:rPr>
-        <w:t xml:space="preserve">, </w:t>
+        <w:t xml:space="preserve"> </w:t>
       </w:r>
       <w:r>
         <w:rPr>
@@ -2451,6 +2451,7 @@
         <w:jc w:val="both"/>
         <w:rPr>
           <w:rFonts w:asciiTheme="minorHAnsi" w:hAnsiTheme="minorHAnsi" w:cstheme="minorHAnsi"/>
+          <w:highlight w:val="yellow"/>
           <w:lang w:val="en-US"/>
         </w:rPr>
       </w:pPr>
@@ -2460,14 +2461,7 @@
           <w:highlight w:val="yellow"/>
           <w:lang w:val="en-US"/>
         </w:rPr>
-        <w:t>Cancel User Reservations: Cancel reservations made by users</w:t>
-      </w:r>
-      <w:r>
-        <w:rPr>
-          <w:rFonts w:asciiTheme="minorHAnsi" w:hAnsiTheme="minorHAnsi" w:cstheme="minorHAnsi"/>
-          <w:lang w:val="en-US"/>
-        </w:rPr>
-        <w:t>.</w:t>
+        <w:t>Cancel User Reservations: Cancel reservations made by users.</w:t>
       </w:r>
     </w:p>
     <w:p>
@@ -2495,7 +2489,22 @@
           <w:highlight w:val="yellow"/>
           <w:lang w:val="en-US"/>
         </w:rPr>
-        <w:t>View All Reservations: Oversee all reservations in the system.</w:t>
+        <w:t>View</w:t>
+      </w:r>
+      <w:r>
+        <w:rPr>
+          <w:rFonts w:asciiTheme="minorHAnsi" w:hAnsiTheme="minorHAnsi" w:cstheme="minorHAnsi"/>
+          <w:lang w:val="en-US"/>
+        </w:rPr>
+        <w:t xml:space="preserve"> </w:t>
+      </w:r>
+      <w:r>
+        <w:rPr>
+          <w:rFonts w:asciiTheme="minorHAnsi" w:hAnsiTheme="minorHAnsi" w:cstheme="minorHAnsi"/>
+          <w:highlight w:val="yellow"/>
+          <w:lang w:val="en-US"/>
+        </w:rPr>
+        <w:t>All Reservations: Oversee all reservations in the system.</w:t>
       </w:r>
     </w:p>
     <w:p>
@@ -2514,6 +2523,7 @@
         <w:jc w:val="both"/>
         <w:rPr>
           <w:rFonts w:asciiTheme="minorHAnsi" w:hAnsiTheme="minorHAnsi" w:cstheme="minorHAnsi"/>
+          <w:highlight w:val="yellow"/>
           <w:lang w:val="en-US"/>
         </w:rPr>
       </w:pPr>
@@ -2522,7 +2532,38 @@
           <w:rFonts w:asciiTheme="minorHAnsi" w:hAnsiTheme="minorHAnsi" w:cstheme="minorHAnsi"/>
           <w:lang w:val="en-US"/>
         </w:rPr>
-        <w:t>Manage User Accounts: Add, edit, or delete user accounts.</w:t>
+        <w:t xml:space="preserve">Manage User Accounts: </w:t>
+      </w:r>
+      <w:r>
+        <w:rPr>
+          <w:rFonts w:asciiTheme="minorHAnsi" w:hAnsiTheme="minorHAnsi" w:cstheme="minorHAnsi"/>
+          <w:highlight w:val="yellow"/>
+          <w:lang w:val="en-US"/>
+        </w:rPr>
+        <w:t>Add</w:t>
+      </w:r>
+      <w:r>
+        <w:rPr>
+          <w:rFonts w:asciiTheme="minorHAnsi" w:hAnsiTheme="minorHAnsi" w:cstheme="minorHAnsi"/>
+          <w:lang w:val="en-US"/>
+        </w:rPr>
+        <w:t xml:space="preserve">, </w:t>
+      </w:r>
+      <w:r>
+        <w:rPr>
+          <w:rFonts w:asciiTheme="minorHAnsi" w:hAnsiTheme="minorHAnsi" w:cstheme="minorHAnsi"/>
+          <w:highlight w:val="yellow"/>
+          <w:lang w:val="en-US"/>
+        </w:rPr>
+        <w:t>edit</w:t>
+      </w:r>
+      <w:r>
+        <w:rPr>
+          <w:rFonts w:asciiTheme="minorHAnsi" w:hAnsiTheme="minorHAnsi" w:cstheme="minorHAnsi"/>
+          <w:highlight w:val="yellow"/>
+          <w:lang w:val="en-US"/>
+        </w:rPr>
+        <w:t>, or delete user accounts.</w:t>
       </w:r>
     </w:p>
     <w:p>
@@ -3603,20 +3644,8 @@
                           <w:color w:val="000000"/>
                           <w:lang w:val="en-US" w:eastAsia="en-NZ"/>
                         </w:rPr>
-                        <w:t xml:space="preserve">Task 2: Web Development                                                                                      </w:t>
+                        <w:t>Task 2: Web Development                                                                                         [</w:t>
                       </w:r>
-                      <w:proofErr w:type="gramStart"/>
-                      <w:r>
-                        <w:rPr>
-                          <w:rFonts w:asciiTheme="minorHAnsi" w:hAnsiTheme="minorHAnsi" w:cstheme="minorBidi"/>
-                          <w:b/>
-                          <w:bCs/>
-                          <w:color w:val="000000"/>
-                          <w:lang w:val="en-US" w:eastAsia="en-NZ"/>
-                        </w:rPr>
-                        <w:t xml:space="preserve">   [</w:t>
-                      </w:r>
-                      <w:proofErr w:type="gramEnd"/>
                       <w:r>
                         <w:rPr>
                           <w:rFonts w:asciiTheme="minorHAnsi" w:hAnsiTheme="minorHAnsi" w:cstheme="minorBidi"/>
@@ -11715,7 +11744,7 @@
       <w:lvlText w:val="%1.%2"/>
       <w:lvlJc w:val="left"/>
       <w:pPr>
-        <w:ind w:left="5746" w:hanging="360"/>
+        <w:ind w:left="1210" w:hanging="360"/>
       </w:pPr>
       <w:rPr>
         <w:rFonts w:hint="default"/>

</xml_diff>